<commit_message>
report, file name changes
</commit_message>
<xml_diff>
--- a/PART_A/Report.docx
+++ b/PART_A/Report.docx
@@ -1,6 +1,6 @@
 
 <file path=word/document.xml><?xml version="1.0" encoding="utf-8"?>
-<w:document xmlns:wpc="http://schemas.microsoft.com/office/word/2010/wordprocessingCanvas" xmlns:cx="http://schemas.microsoft.com/office/drawing/2014/chartex" xmlns:cx1="http://schemas.microsoft.com/office/drawing/2015/9/8/chartex" xmlns:cx2="http://schemas.microsoft.com/office/drawing/2015/10/21/chartex" xmlns:cx3="http://schemas.microsoft.com/office/drawing/2016/5/9/chartex" xmlns:cx4="http://schemas.microsoft.com/office/drawing/2016/5/10/chartex" xmlns:cx5="http://schemas.microsoft.com/office/drawing/2016/5/11/chartex" xmlns:cx6="http://schemas.microsoft.com/office/drawing/2016/5/12/chartex" xmlns:cx7="http://schemas.microsoft.com/office/drawing/2016/5/13/chartex" xmlns:cx8="http://schemas.microsoft.com/office/drawing/2016/5/14/chartex" xmlns:mc="http://schemas.openxmlformats.org/markup-compatibility/2006" xmlns:aink="http://schemas.microsoft.com/office/drawing/2016/ink" xmlns:am3d="http://schemas.microsoft.com/office/drawing/2017/model3d" xmlns:o="urn:schemas-microsoft-com:office:office" xmlns:r="http://schemas.openxmlformats.org/officeDocument/2006/relationships" xmlns:m="http://schemas.openxmlformats.org/officeDocument/2006/math" xmlns:v="urn:schemas-microsoft-com:vml" xmlns:wp14="http://schemas.microsoft.com/office/word/2010/wordprocessingDrawing" xmlns:wp="http://schemas.openxmlformats.org/drawingml/2006/wordprocessingDrawing" xmlns:w10="urn:schemas-microsoft-com:office:word" xmlns:w="http://schemas.openxmlformats.org/wordprocessingml/2006/main" xmlns:w14="http://schemas.microsoft.com/office/word/2010/wordml" xmlns:w15="http://schemas.microsoft.com/office/word/2012/wordml" xmlns:w16cex="http://schemas.microsoft.com/office/word/2018/wordml/cex" xmlns:w16cid="http://schemas.microsoft.com/office/word/2016/wordml/cid" xmlns:w16="http://schemas.microsoft.com/office/word/2018/wordml" xmlns:w16se="http://schemas.microsoft.com/office/word/2015/wordml/symex" xmlns:wpg="http://schemas.microsoft.com/office/word/2010/wordprocessingGroup" xmlns:wpi="http://schemas.microsoft.com/office/word/2010/wordprocessingInk" xmlns:wne="http://schemas.microsoft.com/office/word/2006/wordml" xmlns:wps="http://schemas.microsoft.com/office/word/2010/wordprocessingShape" mc:Ignorable="w14 w15 w16se w16cid w16 w16cex wp14">
+<w:document xmlns:wpc="http://schemas.microsoft.com/office/word/2010/wordprocessingCanvas" xmlns:cx="http://schemas.microsoft.com/office/drawing/2014/chartex" xmlns:cx1="http://schemas.microsoft.com/office/drawing/2015/9/8/chartex" xmlns:cx2="http://schemas.microsoft.com/office/drawing/2015/10/21/chartex" xmlns:cx3="http://schemas.microsoft.com/office/drawing/2016/5/9/chartex" xmlns:cx4="http://schemas.microsoft.com/office/drawing/2016/5/10/chartex" xmlns:cx5="http://schemas.microsoft.com/office/drawing/2016/5/11/chartex" xmlns:cx6="http://schemas.microsoft.com/office/drawing/2016/5/12/chartex" xmlns:cx7="http://schemas.microsoft.com/office/drawing/2016/5/13/chartex" xmlns:cx8="http://schemas.microsoft.com/office/drawing/2016/5/14/chartex" xmlns:mc="http://schemas.openxmlformats.org/markup-compatibility/2006" xmlns:aink="http://schemas.microsoft.com/office/drawing/2016/ink" xmlns:am3d="http://schemas.microsoft.com/office/drawing/2017/model3d" xmlns:o="urn:schemas-microsoft-com:office:office" xmlns:oel="http://schemas.microsoft.com/office/2019/extlst" xmlns:r="http://schemas.openxmlformats.org/officeDocument/2006/relationships" xmlns:m="http://schemas.openxmlformats.org/officeDocument/2006/math" xmlns:v="urn:schemas-microsoft-com:vml" xmlns:wp14="http://schemas.microsoft.com/office/word/2010/wordprocessingDrawing" xmlns:wp="http://schemas.openxmlformats.org/drawingml/2006/wordprocessingDrawing" xmlns:w10="urn:schemas-microsoft-com:office:word" xmlns:w="http://schemas.openxmlformats.org/wordprocessingml/2006/main" xmlns:w14="http://schemas.microsoft.com/office/word/2010/wordml" xmlns:w15="http://schemas.microsoft.com/office/word/2012/wordml" xmlns:w16cex="http://schemas.microsoft.com/office/word/2018/wordml/cex" xmlns:w16cid="http://schemas.microsoft.com/office/word/2016/wordml/cid" xmlns:w16="http://schemas.microsoft.com/office/word/2018/wordml" xmlns:w16du="http://schemas.microsoft.com/office/word/2023/wordml/word16du" xmlns:w16sdtdh="http://schemas.microsoft.com/office/word/2020/wordml/sdtdatahash" xmlns:w16se="http://schemas.microsoft.com/office/word/2015/wordml/symex" xmlns:wpg="http://schemas.microsoft.com/office/word/2010/wordprocessingGroup" xmlns:wpi="http://schemas.microsoft.com/office/word/2010/wordprocessingInk" xmlns:wne="http://schemas.microsoft.com/office/word/2006/wordml" xmlns:wps="http://schemas.microsoft.com/office/word/2010/wordprocessingShape" mc:Ignorable="w14 w15 w16se w16cid w16 w16cex w16sdtdh w16du wp14">
   <w:body>
     <w:p>
       <w:pPr>
@@ -156,17 +156,18 @@
           <w:sz w:val="28"/>
           <w:szCs w:val="22"/>
         </w:rPr>
-        <w:t>Naomie Lo</w:t>
-      </w:r>
-      <w:r>
+        <w:t>Naomie Lo | naomie.lo@mail.mcgill.ca | 261018690</w:t>
+      </w:r>
+    </w:p>
+    <w:p>
+      <w:pPr>
         <w:rPr>
           <w:b/>
           <w:color w:val="2A2A2A" w:themeColor="text2"/>
           <w:sz w:val="28"/>
           <w:szCs w:val="22"/>
         </w:rPr>
-        <w:t xml:space="preserve"> | </w:t>
-      </w:r>
+      </w:pPr>
       <w:r>
         <w:rPr>
           <w:b/>
@@ -174,7 +175,7 @@
           <w:sz w:val="28"/>
           <w:szCs w:val="22"/>
         </w:rPr>
-        <w:t>naomie.lo@mail.mcgill.ca</w:t>
+        <w:t>Deniz Emre</w:t>
       </w:r>
       <w:r>
         <w:rPr>
@@ -192,18 +193,17 @@
           <w:sz w:val="28"/>
           <w:szCs w:val="22"/>
         </w:rPr>
-        <w:t>261018690</w:t>
-      </w:r>
-    </w:p>
-    <w:p>
-      <w:pPr>
+        <w:t>deniz.emre@mail.mcgill.ca</w:t>
+      </w:r>
+      <w:r>
         <w:rPr>
           <w:b/>
           <w:color w:val="2A2A2A" w:themeColor="text2"/>
           <w:sz w:val="28"/>
           <w:szCs w:val="22"/>
         </w:rPr>
-      </w:pPr>
+        <w:t xml:space="preserve"> |</w:t>
+      </w:r>
       <w:r>
         <w:rPr>
           <w:b/>
@@ -211,7 +211,7 @@
           <w:sz w:val="28"/>
           <w:szCs w:val="22"/>
         </w:rPr>
-        <w:t>Deniz Emre</w:t>
+        <w:t xml:space="preserve"> </w:t>
       </w:r>
       <w:r>
         <w:rPr>
@@ -220,7 +220,7 @@
           <w:sz w:val="28"/>
           <w:szCs w:val="22"/>
         </w:rPr>
-        <w:t xml:space="preserve"> | </w:t>
+        <w:t>26102993</w:t>
       </w:r>
       <w:r>
         <w:rPr>
@@ -229,34 +229,7 @@
           <w:sz w:val="28"/>
           <w:szCs w:val="22"/>
         </w:rPr>
-        <w:t>deniz.emre@mail.mcgill.ca</w:t>
-      </w:r>
-      <w:r>
-        <w:rPr>
-          <w:b/>
-          <w:color w:val="2A2A2A" w:themeColor="text2"/>
-          <w:sz w:val="28"/>
-          <w:szCs w:val="22"/>
-        </w:rPr>
-        <w:t xml:space="preserve"> |</w:t>
-      </w:r>
-      <w:r>
-        <w:rPr>
-          <w:b/>
-          <w:color w:val="2A2A2A" w:themeColor="text2"/>
-          <w:sz w:val="28"/>
-          <w:szCs w:val="22"/>
-        </w:rPr>
-        <w:t xml:space="preserve"> </w:t>
-      </w:r>
-      <w:r>
-        <w:rPr>
-          <w:b/>
-          <w:color w:val="2A2A2A" w:themeColor="text2"/>
-          <w:sz w:val="28"/>
-          <w:szCs w:val="22"/>
-        </w:rPr>
-        <w:t>26102993</w:t>
+        <w:t>1</w:t>
       </w:r>
     </w:p>
     <w:sdt>
@@ -884,11 +857,6 @@
               <w:noProof/>
             </w:rPr>
             <w:tab/>
-          </w:r>
-          <w:r>
-            <w:rPr>
-              <w:noProof/>
-            </w:rPr>
             <w:t>3</w:t>
           </w:r>
         </w:p>
@@ -910,11 +878,6 @@
               <w:noProof/>
             </w:rPr>
             <w:tab/>
-          </w:r>
-          <w:r>
-            <w:rPr>
-              <w:noProof/>
-            </w:rPr>
             <w:t>4</w:t>
           </w:r>
         </w:p>
@@ -942,11 +905,6 @@
               <w:noProof/>
             </w:rPr>
             <w:tab/>
-          </w:r>
-          <w:r>
-            <w:rPr>
-              <w:noProof/>
-            </w:rPr>
             <w:t>5</w:t>
           </w:r>
         </w:p>
@@ -993,8 +951,6 @@
       </w:r>
       <w:r>
         <w:br/>
-      </w:r>
-      <w:r>
         <w:t xml:space="preserve">Identify capabilities and areas of potential instability of the “rest </w:t>
       </w:r>
       <w:proofErr w:type="spellStart"/>
@@ -1109,7 +1065,6 @@
           <w:bCs/>
         </w:rPr>
       </w:pPr>
-      <w:proofErr w:type="spellStart"/>
       <w:r>
         <w:rPr>
           <w:b/>
@@ -1117,17 +1072,7 @@
           <w:i w:val="0"/>
           <w:iCs/>
         </w:rPr>
-        <w:t>Todos</w:t>
-      </w:r>
-      <w:proofErr w:type="spellEnd"/>
-      <w:r>
-        <w:rPr>
-          <w:b/>
-          <w:bCs/>
-          <w:i w:val="0"/>
-          <w:iCs/>
-        </w:rPr>
-        <w:t xml:space="preserve"> </w:t>
+        <w:t xml:space="preserve">Todos </w:t>
       </w:r>
     </w:p>
     <w:p>
@@ -1255,7 +1200,6 @@
           <w:bCs/>
         </w:rPr>
       </w:pPr>
-      <w:proofErr w:type="spellStart"/>
       <w:r>
         <w:rPr>
           <w:b/>
@@ -1263,17 +1207,7 @@
           <w:i w:val="0"/>
           <w:iCs/>
         </w:rPr>
-        <w:t>Todos</w:t>
-      </w:r>
-      <w:proofErr w:type="spellEnd"/>
-      <w:r>
-        <w:rPr>
-          <w:b/>
-          <w:bCs/>
-          <w:i w:val="0"/>
-          <w:iCs/>
-        </w:rPr>
-        <w:t xml:space="preserve"> </w:t>
+        <w:t xml:space="preserve">Todos </w:t>
       </w:r>
     </w:p>
     <w:p>
@@ -1393,6 +1327,16 @@
     </w:p>
     <w:p>
       <w:pPr>
+        <w:spacing w:after="0" w:line="276" w:lineRule="auto"/>
+        <w:rPr>
+          <w:b/>
+          <w:bCs/>
+          <w:iCs/>
+        </w:rPr>
+      </w:pPr>
+    </w:p>
+    <w:p>
+      <w:pPr>
         <w:pStyle w:val="ListParagraph"/>
         <w:numPr>
           <w:ilvl w:val="0"/>
@@ -1422,22 +1366,33 @@
           <w:numId w:val="19"/>
         </w:numPr>
         <w:spacing w:after="0" w:line="276" w:lineRule="auto"/>
-      </w:pPr>
-    </w:p>
-    <w:p>
-      <w:pPr>
-        <w:spacing w:after="0" w:line="276" w:lineRule="auto"/>
         <w:rPr>
           <w:b/>
           <w:bCs/>
-        </w:rPr>
-      </w:pPr>
-      <w:r>
-        <w:rPr>
-          <w:b/>
-          <w:bCs/>
-        </w:rPr>
-        <w:t>Other Files</w:t>
+          <w:i w:val="0"/>
+          <w:iCs/>
+        </w:rPr>
+      </w:pPr>
+      <w:r>
+        <w:rPr>
+          <w:i w:val="0"/>
+          <w:iCs/>
+        </w:rPr>
+        <w:t>random_test</w:t>
+      </w:r>
+      <w:r>
+        <w:rPr>
+          <w:i w:val="0"/>
+          <w:iCs/>
+        </w:rPr>
+        <w:t>s</w:t>
+      </w:r>
+      <w:r>
+        <w:rPr>
+          <w:i w:val="0"/>
+          <w:iCs/>
+        </w:rPr>
+        <w:t>.py</w:t>
       </w:r>
     </w:p>
     <w:p>
@@ -1448,6 +1403,167 @@
           <w:numId w:val="19"/>
         </w:numPr>
         <w:spacing w:after="0" w:line="276" w:lineRule="auto"/>
+        <w:rPr>
+          <w:b/>
+          <w:bCs/>
+          <w:i w:val="0"/>
+          <w:iCs/>
+        </w:rPr>
+      </w:pPr>
+      <w:r>
+        <w:rPr>
+          <w:i w:val="0"/>
+          <w:iCs/>
+        </w:rPr>
+        <w:t>test_</w:t>
+      </w:r>
+      <w:r>
+        <w:rPr>
+          <w:i w:val="0"/>
+          <w:iCs/>
+        </w:rPr>
+        <w:t>projects_</w:t>
+      </w:r>
+      <w:r>
+        <w:rPr>
+          <w:i w:val="0"/>
+          <w:iCs/>
+        </w:rPr>
+        <w:t>documented.py</w:t>
+      </w:r>
+    </w:p>
+    <w:p>
+      <w:pPr>
+        <w:pStyle w:val="ListParagraph"/>
+        <w:numPr>
+          <w:ilvl w:val="0"/>
+          <w:numId w:val="19"/>
+        </w:numPr>
+        <w:spacing w:after="0" w:line="276" w:lineRule="auto"/>
+        <w:rPr>
+          <w:b/>
+          <w:bCs/>
+          <w:i w:val="0"/>
+          <w:iCs/>
+        </w:rPr>
+      </w:pPr>
+      <w:r>
+        <w:rPr>
+          <w:i w:val="0"/>
+          <w:iCs/>
+        </w:rPr>
+        <w:lastRenderedPageBreak/>
+        <w:t>test_</w:t>
+      </w:r>
+      <w:r>
+        <w:rPr>
+          <w:i w:val="0"/>
+          <w:iCs/>
+        </w:rPr>
+        <w:t>projects_</w:t>
+      </w:r>
+      <w:r>
+        <w:rPr>
+          <w:i w:val="0"/>
+          <w:iCs/>
+        </w:rPr>
+        <w:t>undocumented.py</w:t>
+      </w:r>
+    </w:p>
+    <w:p>
+      <w:pPr>
+        <w:pStyle w:val="ListParagraph"/>
+        <w:numPr>
+          <w:ilvl w:val="0"/>
+          <w:numId w:val="19"/>
+        </w:numPr>
+        <w:spacing w:after="0" w:line="276" w:lineRule="auto"/>
+        <w:rPr>
+          <w:b/>
+          <w:bCs/>
+          <w:i w:val="0"/>
+          <w:iCs/>
+        </w:rPr>
+      </w:pPr>
+      <w:r>
+        <w:rPr>
+          <w:i w:val="0"/>
+          <w:iCs/>
+        </w:rPr>
+        <w:t>test_</w:t>
+      </w:r>
+      <w:r>
+        <w:rPr>
+          <w:i w:val="0"/>
+          <w:iCs/>
+        </w:rPr>
+        <w:t>projects_</w:t>
+      </w:r>
+      <w:r>
+        <w:rPr>
+          <w:i w:val="0"/>
+          <w:iCs/>
+        </w:rPr>
+        <w:t>unexpected.py</w:t>
+      </w:r>
+    </w:p>
+    <w:p>
+      <w:pPr>
+        <w:pStyle w:val="ListParagraph"/>
+        <w:numPr>
+          <w:ilvl w:val="0"/>
+          <w:numId w:val="19"/>
+        </w:numPr>
+        <w:spacing w:after="0" w:line="276" w:lineRule="auto"/>
+        <w:rPr>
+          <w:b/>
+          <w:bCs/>
+          <w:i w:val="0"/>
+          <w:iCs/>
+        </w:rPr>
+      </w:pPr>
+      <w:r>
+        <w:rPr>
+          <w:i w:val="0"/>
+          <w:iCs/>
+        </w:rPr>
+        <w:t>test_payloads.py</w:t>
+      </w:r>
+    </w:p>
+    <w:p>
+      <w:pPr>
+        <w:pStyle w:val="ListParagraph"/>
+        <w:numPr>
+          <w:ilvl w:val="0"/>
+          <w:numId w:val="19"/>
+        </w:numPr>
+        <w:spacing w:after="0" w:line="276" w:lineRule="auto"/>
+      </w:pPr>
+    </w:p>
+    <w:p>
+      <w:pPr>
+        <w:spacing w:after="0" w:line="276" w:lineRule="auto"/>
+        <w:rPr>
+          <w:b/>
+          <w:bCs/>
+        </w:rPr>
+      </w:pPr>
+      <w:r>
+        <w:rPr>
+          <w:b/>
+          <w:bCs/>
+        </w:rPr>
+        <w:t>Other Files</w:t>
+      </w:r>
+    </w:p>
+    <w:p>
+      <w:pPr>
+        <w:pStyle w:val="ListParagraph"/>
+        <w:numPr>
+          <w:ilvl w:val="0"/>
+          <w:numId w:val="19"/>
+        </w:numPr>
+        <w:spacing w:after="0" w:line="276" w:lineRule="auto"/>
       </w:pPr>
       <w:r>
         <w:rPr>
@@ -1478,13 +1594,37 @@
         <w:pStyle w:val="Heading3"/>
       </w:pPr>
       <w:bookmarkStart w:id="2" w:name="_Toc178875117"/>
+      <w:r>
+        <w:t>Todos</w:t>
+      </w:r>
+      <w:bookmarkEnd w:id="2"/>
+      <w:r>
+        <w:t xml:space="preserve"> </w:t>
+      </w:r>
+    </w:p>
+    <w:p>
+      <w:r>
+        <w:t xml:space="preserve">In </w:t>
+      </w:r>
       <w:proofErr w:type="spellStart"/>
       <w:r>
-        <w:t>Todos</w:t>
-      </w:r>
-      <w:bookmarkEnd w:id="2"/>
+        <w:t>todos</w:t>
+      </w:r>
       <w:proofErr w:type="spellEnd"/>
       <w:r>
+        <w:t xml:space="preserve">… </w:t>
+      </w:r>
+    </w:p>
+    <w:p>
+      <w:pPr>
+        <w:pStyle w:val="Heading3"/>
+      </w:pPr>
+      <w:bookmarkStart w:id="3" w:name="_Toc178875118"/>
+      <w:r>
+        <w:t>Projects</w:t>
+      </w:r>
+      <w:bookmarkEnd w:id="3"/>
+      <w:r>
         <w:t xml:space="preserve"> </w:t>
       </w:r>
     </w:p>
@@ -1492,157 +1632,131 @@
       <w:r>
         <w:t xml:space="preserve">In </w:t>
       </w:r>
+      <w:r>
+        <w:t>project</w:t>
+      </w:r>
+      <w:r>
+        <w:t>s</w:t>
+      </w:r>
+      <w:r>
+        <w:t xml:space="preserve">… </w:t>
+      </w:r>
+    </w:p>
+    <w:p/>
+    <w:p>
+      <w:pPr>
+        <w:pStyle w:val="Heading2"/>
+      </w:pPr>
+      <w:bookmarkStart w:id="4" w:name="_Toc178875119"/>
+      <w:r>
+        <w:t>Structure of unit test suite</w:t>
+      </w:r>
+      <w:bookmarkEnd w:id="4"/>
+    </w:p>
+    <w:p>
+      <w:r>
+        <w:t xml:space="preserve">We decided to split the tests we did with postman into 4 categories: documented, undocumented, payload, and </w:t>
+      </w:r>
+      <w:r>
+        <w:t>unexpected</w:t>
+      </w:r>
+      <w:r>
+        <w:t xml:space="preserve">. In the file, test_documented.py has the tests for everything in the documentation as well as tests with data a user would likely enter. The later was to test if the documented data work with edge cases we thought of such as trying to delete an instance that does not exist. </w:t>
+      </w:r>
+      <w:r>
+        <w:t>Within the test_undocumented.py has the capabilities that are not documented such as PUT, OPTIONS, PATCH</w:t>
+      </w:r>
+      <w:r>
+        <w:t xml:space="preserve">, and DELETE. </w:t>
+      </w:r>
+      <w:r>
+        <w:t xml:space="preserve">The test_payload.py focus is checking both the returned code and application logic of JSON and XML formats. </w:t>
+      </w:r>
+      <w:r>
+        <w:t xml:space="preserve">The </w:t>
+      </w:r>
       <w:proofErr w:type="spellStart"/>
       <w:r>
-        <w:t>todos</w:t>
+        <w:t>test_unexpected</w:t>
       </w:r>
       <w:proofErr w:type="spellEnd"/>
       <w:r>
-        <w:t xml:space="preserve">… </w:t>
-      </w:r>
-    </w:p>
-    <w:p>
-      <w:pPr>
-        <w:pStyle w:val="Heading3"/>
-      </w:pPr>
-      <w:bookmarkStart w:id="3" w:name="_Toc178875118"/>
-      <w:r>
-        <w:t>Projects</w:t>
-      </w:r>
-      <w:bookmarkEnd w:id="3"/>
-      <w:r>
         <w:t xml:space="preserve"> </w:t>
       </w:r>
-    </w:p>
-    <w:p>
-      <w:r>
-        <w:t xml:space="preserve">In </w:t>
-      </w:r>
-      <w:r>
-        <w:t>project</w:t>
-      </w:r>
-      <w:r>
-        <w:t>s</w:t>
-      </w:r>
-      <w:r>
-        <w:t xml:space="preserve">… </w:t>
-      </w:r>
-    </w:p>
-    <w:p/>
-    <w:p>
-      <w:pPr>
-        <w:pStyle w:val="Heading2"/>
-      </w:pPr>
-      <w:bookmarkStart w:id="4" w:name="_Toc178875119"/>
-      <w:r>
-        <w:t>Structure of unit test suite</w:t>
-      </w:r>
-      <w:bookmarkEnd w:id="4"/>
-    </w:p>
-    <w:p>
-      <w:r>
-        <w:t xml:space="preserve">We decided to split the tests we did with postman into 4 categories: documented, undocumented, payload, and </w:t>
-      </w:r>
-      <w:r>
-        <w:t>unexpected</w:t>
-      </w:r>
-      <w:r>
-        <w:t xml:space="preserve">. In the file, test_documented.py has the tests for everything in the documentation as well as tests with data a user would likely enter. The later was to test if the documented data work with edge cases we thought of such as trying to delete an instance that does not exist. </w:t>
-      </w:r>
-      <w:r>
-        <w:t>Within the test_undocumented.py has the capabilities that are not documented such as PUT, OPTIONS, PATCH</w:t>
-      </w:r>
-      <w:r>
-        <w:t xml:space="preserve">, and DELETE. </w:t>
-      </w:r>
-      <w:r>
-        <w:t xml:space="preserve">The test_payload.py focus is checking both the returned code and application logic of JSON and XML formats. </w:t>
-      </w:r>
-      <w:r>
-        <w:t xml:space="preserve">The </w:t>
+      <w:proofErr w:type="gramStart"/>
+      <w:r>
+        <w:t>has ?</w:t>
+      </w:r>
+      <w:proofErr w:type="gramEnd"/>
+      <w:r>
+        <w:t xml:space="preserve">?. </w:t>
+      </w:r>
+    </w:p>
+    <w:p>
+      <w:r>
+        <w:t xml:space="preserve">While creating these tests we had to main focuses, to ensure that the initial state </w:t>
+      </w:r>
+      <w:r>
+        <w:t xml:space="preserve">of the API is restored at the end of the tests and that there is an ability to run the tests in random order. For the first point, after each test the resource is immediately deleted. </w:t>
+      </w:r>
+      <w:r>
+        <w:t xml:space="preserve">Regarding randomization, this was a </w:t>
+      </w:r>
+      <w:proofErr w:type="gramStart"/>
+      <w:r>
+        <w:t>two part</w:t>
+      </w:r>
+      <w:proofErr w:type="gramEnd"/>
+      <w:r>
+        <w:t xml:space="preserve"> task. First, no module should rely </w:t>
+      </w:r>
+      <w:r>
+        <w:lastRenderedPageBreak/>
+        <w:t xml:space="preserve">on the ordering. For example, </w:t>
+      </w:r>
+      <w:r>
+        <w:t xml:space="preserve">when testing a DELETE API </w:t>
+      </w:r>
+      <w:proofErr w:type="gramStart"/>
+      <w:r>
+        <w:t>call</w:t>
+      </w:r>
+      <w:proofErr w:type="gramEnd"/>
+      <w:r>
+        <w:t xml:space="preserve"> we need to ensure the instance that we are deleting exists. </w:t>
+      </w:r>
+      <w:r>
+        <w:t xml:space="preserve">To avoid dependencies, a resource is created for each module. A helper function, </w:t>
       </w:r>
       <w:proofErr w:type="spellStart"/>
       <w:r>
-        <w:t>test_unexpected</w:t>
+        <w:t>create_</w:t>
+      </w:r>
+      <w:proofErr w:type="gramStart"/>
+      <w:r>
+        <w:t>todo</w:t>
       </w:r>
       <w:proofErr w:type="spellEnd"/>
       <w:r>
-        <w:t xml:space="preserve"> </w:t>
-      </w:r>
-      <w:proofErr w:type="gramStart"/>
-      <w:r>
-        <w:t>has ?</w:t>
+        <w:t>(</w:t>
       </w:r>
       <w:proofErr w:type="gramEnd"/>
       <w:r>
-        <w:t xml:space="preserve">?. </w:t>
-      </w:r>
-    </w:p>
-    <w:p>
-      <w:r>
-        <w:t xml:space="preserve">While creating these tests we had to main focuses, to ensure that the initial state </w:t>
-      </w:r>
-      <w:r>
-        <w:t xml:space="preserve">of the API is restored at the end of the tests and that there is an ability to run the tests in random order. For the first point, after each test the resource is immediately deleted. </w:t>
-      </w:r>
-      <w:r>
-        <w:t xml:space="preserve">Regarding randomization, this was a </w:t>
-      </w:r>
-      <w:proofErr w:type="gramStart"/>
-      <w:r>
-        <w:t>two part</w:t>
-      </w:r>
-      <w:proofErr w:type="gramEnd"/>
-      <w:r>
-        <w:t xml:space="preserve"> task. First, no module should rely on the ordering. For example, </w:t>
-      </w:r>
-      <w:r>
-        <w:t xml:space="preserve">when testing a DELETE API </w:t>
-      </w:r>
-      <w:proofErr w:type="gramStart"/>
-      <w:r>
-        <w:t>call</w:t>
-      </w:r>
-      <w:proofErr w:type="gramEnd"/>
-      <w:r>
-        <w:t xml:space="preserve"> we need to ensure the instance that we are deleting exists. </w:t>
-      </w:r>
-      <w:r>
-        <w:t xml:space="preserve">To avoid dependencies, a resource is created for each module. A helper function, </w:t>
+        <w:t xml:space="preserve">) will create a </w:t>
       </w:r>
       <w:proofErr w:type="spellStart"/>
       <w:r>
-        <w:t>create_</w:t>
-      </w:r>
-      <w:proofErr w:type="gramStart"/>
-      <w:r>
         <w:t>todo</w:t>
       </w:r>
       <w:proofErr w:type="spellEnd"/>
       <w:r>
-        <w:t>(</w:t>
-      </w:r>
-      <w:proofErr w:type="gramEnd"/>
-      <w:r>
-        <w:t xml:space="preserve">) will create a </w:t>
-      </w:r>
-      <w:proofErr w:type="spellStart"/>
-      <w:r>
-        <w:t>todo</w:t>
-      </w:r>
-      <w:proofErr w:type="spellEnd"/>
-      <w:r>
         <w:t xml:space="preserve"> instance to perform the test on. </w:t>
       </w:r>
       <w:r>
         <w:t>The second part of randomization is calling all the modules</w:t>
       </w:r>
       <w:r>
-        <w:t xml:space="preserve"> in </w:t>
-      </w:r>
-      <w:r>
-        <w:lastRenderedPageBreak/>
-        <w:t>random order. A python script, random_test.py accomplished this. The logic follows importing all the tests</w:t>
+        <w:t xml:space="preserve"> in random order. A python script, random_test.py accomplished this. The logic follows importing all the tests</w:t>
       </w:r>
       <w:r>
         <w:t xml:space="preserve"> and using </w:t>
@@ -1701,22 +1815,7 @@
       </w:r>
       <w:proofErr w:type="spellEnd"/>
       <w:r>
-        <w:t>/tests and t</w:t>
-      </w:r>
-      <w:r>
-        <w:t xml:space="preserve">he </w:t>
-      </w:r>
-      <w:r>
-        <w:t>projects</w:t>
-      </w:r>
-      <w:r>
-        <w:t xml:space="preserve"> unit tests are located in PART_A/</w:t>
-      </w:r>
-      <w:r>
-        <w:t>projects</w:t>
-      </w:r>
-      <w:r>
-        <w:t>/tests</w:t>
+        <w:t>/tests and the projects unit tests are located in PART_A/projects/tests</w:t>
       </w:r>
       <w:r>
         <w:t xml:space="preserve">. </w:t>
@@ -1800,7 +1899,6 @@
           <w:numId w:val="21"/>
         </w:numPr>
       </w:pPr>
-      <w:proofErr w:type="spellStart"/>
       <w:r>
         <w:rPr>
           <w:i w:val="0"/>
@@ -1808,7 +1906,6 @@
         </w:rPr>
         <w:t>Todos</w:t>
       </w:r>
-      <w:proofErr w:type="spellEnd"/>
     </w:p>
     <w:p>
       <w:pPr>
@@ -1909,6 +2006,7 @@
           <w:i w:val="0"/>
           <w:iCs/>
         </w:rPr>
+        <w:lastRenderedPageBreak/>
         <w:t>….</w:t>
       </w:r>
     </w:p>
@@ -2040,7 +2138,6 @@
           <w:i w:val="0"/>
           <w:iCs/>
         </w:rPr>
-        <w:lastRenderedPageBreak/>
         <w:t>test_payloads.py</w:t>
       </w:r>
     </w:p>
@@ -2317,12 +2414,10 @@
         <w:pStyle w:val="Heading3"/>
       </w:pPr>
       <w:bookmarkStart w:id="7" w:name="_Toc178875122"/>
-      <w:proofErr w:type="spellStart"/>
       <w:r>
         <w:t>Todos</w:t>
       </w:r>
       <w:bookmarkEnd w:id="7"/>
-      <w:proofErr w:type="spellEnd"/>
       <w:r>
         <w:t xml:space="preserve"> </w:t>
       </w:r>
@@ -2375,7 +2470,7 @@
 </file>
 
 <file path=word/endnotes.xml><?xml version="1.0" encoding="utf-8"?>
-<w:endnotes xmlns:wpc="http://schemas.microsoft.com/office/word/2010/wordprocessingCanvas" xmlns:cx="http://schemas.microsoft.com/office/drawing/2014/chartex" xmlns:cx1="http://schemas.microsoft.com/office/drawing/2015/9/8/chartex" xmlns:cx2="http://schemas.microsoft.com/office/drawing/2015/10/21/chartex" xmlns:cx3="http://schemas.microsoft.com/office/drawing/2016/5/9/chartex" xmlns:cx4="http://schemas.microsoft.com/office/drawing/2016/5/10/chartex" xmlns:cx5="http://schemas.microsoft.com/office/drawing/2016/5/11/chartex" xmlns:cx6="http://schemas.microsoft.com/office/drawing/2016/5/12/chartex" xmlns:cx7="http://schemas.microsoft.com/office/drawing/2016/5/13/chartex" xmlns:cx8="http://schemas.microsoft.com/office/drawing/2016/5/14/chartex" xmlns:mc="http://schemas.openxmlformats.org/markup-compatibility/2006" xmlns:aink="http://schemas.microsoft.com/office/drawing/2016/ink" xmlns:am3d="http://schemas.microsoft.com/office/drawing/2017/model3d" xmlns:o="urn:schemas-microsoft-com:office:office" xmlns:r="http://schemas.openxmlformats.org/officeDocument/2006/relationships" xmlns:m="http://schemas.openxmlformats.org/officeDocument/2006/math" xmlns:v="urn:schemas-microsoft-com:vml" xmlns:wp14="http://schemas.microsoft.com/office/word/2010/wordprocessingDrawing" xmlns:wp="http://schemas.openxmlformats.org/drawingml/2006/wordprocessingDrawing" xmlns:w10="urn:schemas-microsoft-com:office:word" xmlns:w="http://schemas.openxmlformats.org/wordprocessingml/2006/main" xmlns:w14="http://schemas.microsoft.com/office/word/2010/wordml" xmlns:w15="http://schemas.microsoft.com/office/word/2012/wordml" xmlns:w16cex="http://schemas.microsoft.com/office/word/2018/wordml/cex" xmlns:w16cid="http://schemas.microsoft.com/office/word/2016/wordml/cid" xmlns:w16="http://schemas.microsoft.com/office/word/2018/wordml" xmlns:w16se="http://schemas.microsoft.com/office/word/2015/wordml/symex" xmlns:wpg="http://schemas.microsoft.com/office/word/2010/wordprocessingGroup" xmlns:wpi="http://schemas.microsoft.com/office/word/2010/wordprocessingInk" xmlns:wne="http://schemas.microsoft.com/office/word/2006/wordml" xmlns:wps="http://schemas.microsoft.com/office/word/2010/wordprocessingShape" mc:Ignorable="w14 w15 w16se w16cid w16 w16cex wp14">
+<w:endnotes xmlns:wpc="http://schemas.microsoft.com/office/word/2010/wordprocessingCanvas" xmlns:cx="http://schemas.microsoft.com/office/drawing/2014/chartex" xmlns:cx1="http://schemas.microsoft.com/office/drawing/2015/9/8/chartex" xmlns:cx2="http://schemas.microsoft.com/office/drawing/2015/10/21/chartex" xmlns:cx3="http://schemas.microsoft.com/office/drawing/2016/5/9/chartex" xmlns:cx4="http://schemas.microsoft.com/office/drawing/2016/5/10/chartex" xmlns:cx5="http://schemas.microsoft.com/office/drawing/2016/5/11/chartex" xmlns:cx6="http://schemas.microsoft.com/office/drawing/2016/5/12/chartex" xmlns:cx7="http://schemas.microsoft.com/office/drawing/2016/5/13/chartex" xmlns:cx8="http://schemas.microsoft.com/office/drawing/2016/5/14/chartex" xmlns:mc="http://schemas.openxmlformats.org/markup-compatibility/2006" xmlns:aink="http://schemas.microsoft.com/office/drawing/2016/ink" xmlns:am3d="http://schemas.microsoft.com/office/drawing/2017/model3d" xmlns:o="urn:schemas-microsoft-com:office:office" xmlns:oel="http://schemas.microsoft.com/office/2019/extlst" xmlns:r="http://schemas.openxmlformats.org/officeDocument/2006/relationships" xmlns:m="http://schemas.openxmlformats.org/officeDocument/2006/math" xmlns:v="urn:schemas-microsoft-com:vml" xmlns:wp14="http://schemas.microsoft.com/office/word/2010/wordprocessingDrawing" xmlns:wp="http://schemas.openxmlformats.org/drawingml/2006/wordprocessingDrawing" xmlns:w10="urn:schemas-microsoft-com:office:word" xmlns:w="http://schemas.openxmlformats.org/wordprocessingml/2006/main" xmlns:w14="http://schemas.microsoft.com/office/word/2010/wordml" xmlns:w15="http://schemas.microsoft.com/office/word/2012/wordml" xmlns:w16cex="http://schemas.microsoft.com/office/word/2018/wordml/cex" xmlns:w16cid="http://schemas.microsoft.com/office/word/2016/wordml/cid" xmlns:w16="http://schemas.microsoft.com/office/word/2018/wordml" xmlns:w16du="http://schemas.microsoft.com/office/word/2023/wordml/word16du" xmlns:w16sdtdh="http://schemas.microsoft.com/office/word/2020/wordml/sdtdatahash" xmlns:w16se="http://schemas.microsoft.com/office/word/2015/wordml/symex" xmlns:wpg="http://schemas.microsoft.com/office/word/2010/wordprocessingGroup" xmlns:wpi="http://schemas.microsoft.com/office/word/2010/wordprocessingInk" xmlns:wne="http://schemas.microsoft.com/office/word/2006/wordml" xmlns:wps="http://schemas.microsoft.com/office/word/2010/wordprocessingShape" mc:Ignorable="w14 w15 w16se w16cid w16 w16cex w16sdtdh w16du wp14">
   <w:endnote w:type="separator" w:id="-1">
     <w:p>
       <w:pPr>
@@ -2400,7 +2495,7 @@
 </file>
 
 <file path=word/footer1.xml><?xml version="1.0" encoding="utf-8"?>
-<w:ftr xmlns:wpc="http://schemas.microsoft.com/office/word/2010/wordprocessingCanvas" xmlns:cx="http://schemas.microsoft.com/office/drawing/2014/chartex" xmlns:cx1="http://schemas.microsoft.com/office/drawing/2015/9/8/chartex" xmlns:cx2="http://schemas.microsoft.com/office/drawing/2015/10/21/chartex" xmlns:cx3="http://schemas.microsoft.com/office/drawing/2016/5/9/chartex" xmlns:cx4="http://schemas.microsoft.com/office/drawing/2016/5/10/chartex" xmlns:cx5="http://schemas.microsoft.com/office/drawing/2016/5/11/chartex" xmlns:cx6="http://schemas.microsoft.com/office/drawing/2016/5/12/chartex" xmlns:cx7="http://schemas.microsoft.com/office/drawing/2016/5/13/chartex" xmlns:cx8="http://schemas.microsoft.com/office/drawing/2016/5/14/chartex" xmlns:mc="http://schemas.openxmlformats.org/markup-compatibility/2006" xmlns:aink="http://schemas.microsoft.com/office/drawing/2016/ink" xmlns:am3d="http://schemas.microsoft.com/office/drawing/2017/model3d" xmlns:o="urn:schemas-microsoft-com:office:office" xmlns:r="http://schemas.openxmlformats.org/officeDocument/2006/relationships" xmlns:m="http://schemas.openxmlformats.org/officeDocument/2006/math" xmlns:v="urn:schemas-microsoft-com:vml" xmlns:wp14="http://schemas.microsoft.com/office/word/2010/wordprocessingDrawing" xmlns:wp="http://schemas.openxmlformats.org/drawingml/2006/wordprocessingDrawing" xmlns:w10="urn:schemas-microsoft-com:office:word" xmlns:w="http://schemas.openxmlformats.org/wordprocessingml/2006/main" xmlns:w14="http://schemas.microsoft.com/office/word/2010/wordml" xmlns:w15="http://schemas.microsoft.com/office/word/2012/wordml" xmlns:w16cex="http://schemas.microsoft.com/office/word/2018/wordml/cex" xmlns:w16cid="http://schemas.microsoft.com/office/word/2016/wordml/cid" xmlns:w16="http://schemas.microsoft.com/office/word/2018/wordml" xmlns:w16se="http://schemas.microsoft.com/office/word/2015/wordml/symex" xmlns:wpg="http://schemas.microsoft.com/office/word/2010/wordprocessingGroup" xmlns:wpi="http://schemas.microsoft.com/office/word/2010/wordprocessingInk" xmlns:wne="http://schemas.microsoft.com/office/word/2006/wordml" xmlns:wps="http://schemas.microsoft.com/office/word/2010/wordprocessingShape" mc:Ignorable="w14 w15 w16se w16cid w16 w16cex wp14">
+<w:ftr xmlns:wpc="http://schemas.microsoft.com/office/word/2010/wordprocessingCanvas" xmlns:cx="http://schemas.microsoft.com/office/drawing/2014/chartex" xmlns:cx1="http://schemas.microsoft.com/office/drawing/2015/9/8/chartex" xmlns:cx2="http://schemas.microsoft.com/office/drawing/2015/10/21/chartex" xmlns:cx3="http://schemas.microsoft.com/office/drawing/2016/5/9/chartex" xmlns:cx4="http://schemas.microsoft.com/office/drawing/2016/5/10/chartex" xmlns:cx5="http://schemas.microsoft.com/office/drawing/2016/5/11/chartex" xmlns:cx6="http://schemas.microsoft.com/office/drawing/2016/5/12/chartex" xmlns:cx7="http://schemas.microsoft.com/office/drawing/2016/5/13/chartex" xmlns:cx8="http://schemas.microsoft.com/office/drawing/2016/5/14/chartex" xmlns:mc="http://schemas.openxmlformats.org/markup-compatibility/2006" xmlns:aink="http://schemas.microsoft.com/office/drawing/2016/ink" xmlns:am3d="http://schemas.microsoft.com/office/drawing/2017/model3d" xmlns:o="urn:schemas-microsoft-com:office:office" xmlns:oel="http://schemas.microsoft.com/office/2019/extlst" xmlns:r="http://schemas.openxmlformats.org/officeDocument/2006/relationships" xmlns:m="http://schemas.openxmlformats.org/officeDocument/2006/math" xmlns:v="urn:schemas-microsoft-com:vml" xmlns:wp14="http://schemas.microsoft.com/office/word/2010/wordprocessingDrawing" xmlns:wp="http://schemas.openxmlformats.org/drawingml/2006/wordprocessingDrawing" xmlns:w10="urn:schemas-microsoft-com:office:word" xmlns:w="http://schemas.openxmlformats.org/wordprocessingml/2006/main" xmlns:w14="http://schemas.microsoft.com/office/word/2010/wordml" xmlns:w15="http://schemas.microsoft.com/office/word/2012/wordml" xmlns:w16cex="http://schemas.microsoft.com/office/word/2018/wordml/cex" xmlns:w16cid="http://schemas.microsoft.com/office/word/2016/wordml/cid" xmlns:w16="http://schemas.microsoft.com/office/word/2018/wordml" xmlns:w16du="http://schemas.microsoft.com/office/word/2023/wordml/word16du" xmlns:w16sdtdh="http://schemas.microsoft.com/office/word/2020/wordml/sdtdatahash" xmlns:w16se="http://schemas.microsoft.com/office/word/2015/wordml/symex" xmlns:wpg="http://schemas.microsoft.com/office/word/2010/wordprocessingGroup" xmlns:wpi="http://schemas.microsoft.com/office/word/2010/wordprocessingInk" xmlns:wne="http://schemas.microsoft.com/office/word/2006/wordml" xmlns:wps="http://schemas.microsoft.com/office/word/2010/wordprocessingShape" mc:Ignorable="w14 w15 w16se w16cid w16 w16cex w16sdtdh w16du wp14">
   <w:sdt>
     <w:sdtPr>
       <w:rPr>
@@ -2465,7 +2560,7 @@
 </file>
 
 <file path=word/footer2.xml><?xml version="1.0" encoding="utf-8"?>
-<w:ftr xmlns:wpc="http://schemas.microsoft.com/office/word/2010/wordprocessingCanvas" xmlns:cx="http://schemas.microsoft.com/office/drawing/2014/chartex" xmlns:cx1="http://schemas.microsoft.com/office/drawing/2015/9/8/chartex" xmlns:cx2="http://schemas.microsoft.com/office/drawing/2015/10/21/chartex" xmlns:cx3="http://schemas.microsoft.com/office/drawing/2016/5/9/chartex" xmlns:cx4="http://schemas.microsoft.com/office/drawing/2016/5/10/chartex" xmlns:cx5="http://schemas.microsoft.com/office/drawing/2016/5/11/chartex" xmlns:cx6="http://schemas.microsoft.com/office/drawing/2016/5/12/chartex" xmlns:cx7="http://schemas.microsoft.com/office/drawing/2016/5/13/chartex" xmlns:cx8="http://schemas.microsoft.com/office/drawing/2016/5/14/chartex" xmlns:mc="http://schemas.openxmlformats.org/markup-compatibility/2006" xmlns:aink="http://schemas.microsoft.com/office/drawing/2016/ink" xmlns:am3d="http://schemas.microsoft.com/office/drawing/2017/model3d" xmlns:o="urn:schemas-microsoft-com:office:office" xmlns:r="http://schemas.openxmlformats.org/officeDocument/2006/relationships" xmlns:m="http://schemas.openxmlformats.org/officeDocument/2006/math" xmlns:v="urn:schemas-microsoft-com:vml" xmlns:wp14="http://schemas.microsoft.com/office/word/2010/wordprocessingDrawing" xmlns:wp="http://schemas.openxmlformats.org/drawingml/2006/wordprocessingDrawing" xmlns:w10="urn:schemas-microsoft-com:office:word" xmlns:w="http://schemas.openxmlformats.org/wordprocessingml/2006/main" xmlns:w14="http://schemas.microsoft.com/office/word/2010/wordml" xmlns:w15="http://schemas.microsoft.com/office/word/2012/wordml" xmlns:w16cex="http://schemas.microsoft.com/office/word/2018/wordml/cex" xmlns:w16cid="http://schemas.microsoft.com/office/word/2016/wordml/cid" xmlns:w16="http://schemas.microsoft.com/office/word/2018/wordml" xmlns:w16se="http://schemas.microsoft.com/office/word/2015/wordml/symex" xmlns:wpg="http://schemas.microsoft.com/office/word/2010/wordprocessingGroup" xmlns:wpi="http://schemas.microsoft.com/office/word/2010/wordprocessingInk" xmlns:wne="http://schemas.microsoft.com/office/word/2006/wordml" xmlns:wps="http://schemas.microsoft.com/office/word/2010/wordprocessingShape" mc:Ignorable="w14 w15 w16se w16cid w16 w16cex wp14">
+<w:ftr xmlns:wpc="http://schemas.microsoft.com/office/word/2010/wordprocessingCanvas" xmlns:cx="http://schemas.microsoft.com/office/drawing/2014/chartex" xmlns:cx1="http://schemas.microsoft.com/office/drawing/2015/9/8/chartex" xmlns:cx2="http://schemas.microsoft.com/office/drawing/2015/10/21/chartex" xmlns:cx3="http://schemas.microsoft.com/office/drawing/2016/5/9/chartex" xmlns:cx4="http://schemas.microsoft.com/office/drawing/2016/5/10/chartex" xmlns:cx5="http://schemas.microsoft.com/office/drawing/2016/5/11/chartex" xmlns:cx6="http://schemas.microsoft.com/office/drawing/2016/5/12/chartex" xmlns:cx7="http://schemas.microsoft.com/office/drawing/2016/5/13/chartex" xmlns:cx8="http://schemas.microsoft.com/office/drawing/2016/5/14/chartex" xmlns:mc="http://schemas.openxmlformats.org/markup-compatibility/2006" xmlns:aink="http://schemas.microsoft.com/office/drawing/2016/ink" xmlns:am3d="http://schemas.microsoft.com/office/drawing/2017/model3d" xmlns:o="urn:schemas-microsoft-com:office:office" xmlns:oel="http://schemas.microsoft.com/office/2019/extlst" xmlns:r="http://schemas.openxmlformats.org/officeDocument/2006/relationships" xmlns:m="http://schemas.openxmlformats.org/officeDocument/2006/math" xmlns:v="urn:schemas-microsoft-com:vml" xmlns:wp14="http://schemas.microsoft.com/office/word/2010/wordprocessingDrawing" xmlns:wp="http://schemas.openxmlformats.org/drawingml/2006/wordprocessingDrawing" xmlns:w10="urn:schemas-microsoft-com:office:word" xmlns:w="http://schemas.openxmlformats.org/wordprocessingml/2006/main" xmlns:w14="http://schemas.microsoft.com/office/word/2010/wordml" xmlns:w15="http://schemas.microsoft.com/office/word/2012/wordml" xmlns:w16cex="http://schemas.microsoft.com/office/word/2018/wordml/cex" xmlns:w16cid="http://schemas.microsoft.com/office/word/2016/wordml/cid" xmlns:w16="http://schemas.microsoft.com/office/word/2018/wordml" xmlns:w16du="http://schemas.microsoft.com/office/word/2023/wordml/word16du" xmlns:w16sdtdh="http://schemas.microsoft.com/office/word/2020/wordml/sdtdatahash" xmlns:w16se="http://schemas.microsoft.com/office/word/2015/wordml/symex" xmlns:wpg="http://schemas.microsoft.com/office/word/2010/wordprocessingGroup" xmlns:wpi="http://schemas.microsoft.com/office/word/2010/wordprocessingInk" xmlns:wne="http://schemas.microsoft.com/office/word/2006/wordml" xmlns:wps="http://schemas.microsoft.com/office/word/2010/wordprocessingShape" mc:Ignorable="w14 w15 w16se w16cid w16 w16cex w16sdtdh w16du wp14">
   <w:sdt>
     <w:sdtPr>
       <w:id w:val="1396392255"/>
@@ -2512,7 +2607,7 @@
 </file>
 
 <file path=word/footnotes.xml><?xml version="1.0" encoding="utf-8"?>
-<w:footnotes xmlns:wpc="http://schemas.microsoft.com/office/word/2010/wordprocessingCanvas" xmlns:cx="http://schemas.microsoft.com/office/drawing/2014/chartex" xmlns:cx1="http://schemas.microsoft.com/office/drawing/2015/9/8/chartex" xmlns:cx2="http://schemas.microsoft.com/office/drawing/2015/10/21/chartex" xmlns:cx3="http://schemas.microsoft.com/office/drawing/2016/5/9/chartex" xmlns:cx4="http://schemas.microsoft.com/office/drawing/2016/5/10/chartex" xmlns:cx5="http://schemas.microsoft.com/office/drawing/2016/5/11/chartex" xmlns:cx6="http://schemas.microsoft.com/office/drawing/2016/5/12/chartex" xmlns:cx7="http://schemas.microsoft.com/office/drawing/2016/5/13/chartex" xmlns:cx8="http://schemas.microsoft.com/office/drawing/2016/5/14/chartex" xmlns:mc="http://schemas.openxmlformats.org/markup-compatibility/2006" xmlns:aink="http://schemas.microsoft.com/office/drawing/2016/ink" xmlns:am3d="http://schemas.microsoft.com/office/drawing/2017/model3d" xmlns:o="urn:schemas-microsoft-com:office:office" xmlns:r="http://schemas.openxmlformats.org/officeDocument/2006/relationships" xmlns:m="http://schemas.openxmlformats.org/officeDocument/2006/math" xmlns:v="urn:schemas-microsoft-com:vml" xmlns:wp14="http://schemas.microsoft.com/office/word/2010/wordprocessingDrawing" xmlns:wp="http://schemas.openxmlformats.org/drawingml/2006/wordprocessingDrawing" xmlns:w10="urn:schemas-microsoft-com:office:word" xmlns:w="http://schemas.openxmlformats.org/wordprocessingml/2006/main" xmlns:w14="http://schemas.microsoft.com/office/word/2010/wordml" xmlns:w15="http://schemas.microsoft.com/office/word/2012/wordml" xmlns:w16cex="http://schemas.microsoft.com/office/word/2018/wordml/cex" xmlns:w16cid="http://schemas.microsoft.com/office/word/2016/wordml/cid" xmlns:w16="http://schemas.microsoft.com/office/word/2018/wordml" xmlns:w16se="http://schemas.microsoft.com/office/word/2015/wordml/symex" xmlns:wpg="http://schemas.microsoft.com/office/word/2010/wordprocessingGroup" xmlns:wpi="http://schemas.microsoft.com/office/word/2010/wordprocessingInk" xmlns:wne="http://schemas.microsoft.com/office/word/2006/wordml" xmlns:wps="http://schemas.microsoft.com/office/word/2010/wordprocessingShape" mc:Ignorable="w14 w15 w16se w16cid w16 w16cex wp14">
+<w:footnotes xmlns:wpc="http://schemas.microsoft.com/office/word/2010/wordprocessingCanvas" xmlns:cx="http://schemas.microsoft.com/office/drawing/2014/chartex" xmlns:cx1="http://schemas.microsoft.com/office/drawing/2015/9/8/chartex" xmlns:cx2="http://schemas.microsoft.com/office/drawing/2015/10/21/chartex" xmlns:cx3="http://schemas.microsoft.com/office/drawing/2016/5/9/chartex" xmlns:cx4="http://schemas.microsoft.com/office/drawing/2016/5/10/chartex" xmlns:cx5="http://schemas.microsoft.com/office/drawing/2016/5/11/chartex" xmlns:cx6="http://schemas.microsoft.com/office/drawing/2016/5/12/chartex" xmlns:cx7="http://schemas.microsoft.com/office/drawing/2016/5/13/chartex" xmlns:cx8="http://schemas.microsoft.com/office/drawing/2016/5/14/chartex" xmlns:mc="http://schemas.openxmlformats.org/markup-compatibility/2006" xmlns:aink="http://schemas.microsoft.com/office/drawing/2016/ink" xmlns:am3d="http://schemas.microsoft.com/office/drawing/2017/model3d" xmlns:o="urn:schemas-microsoft-com:office:office" xmlns:oel="http://schemas.microsoft.com/office/2019/extlst" xmlns:r="http://schemas.openxmlformats.org/officeDocument/2006/relationships" xmlns:m="http://schemas.openxmlformats.org/officeDocument/2006/math" xmlns:v="urn:schemas-microsoft-com:vml" xmlns:wp14="http://schemas.microsoft.com/office/word/2010/wordprocessingDrawing" xmlns:wp="http://schemas.openxmlformats.org/drawingml/2006/wordprocessingDrawing" xmlns:w10="urn:schemas-microsoft-com:office:word" xmlns:w="http://schemas.openxmlformats.org/wordprocessingml/2006/main" xmlns:w14="http://schemas.microsoft.com/office/word/2010/wordml" xmlns:w15="http://schemas.microsoft.com/office/word/2012/wordml" xmlns:w16cex="http://schemas.microsoft.com/office/word/2018/wordml/cex" xmlns:w16cid="http://schemas.microsoft.com/office/word/2016/wordml/cid" xmlns:w16="http://schemas.microsoft.com/office/word/2018/wordml" xmlns:w16du="http://schemas.microsoft.com/office/word/2023/wordml/word16du" xmlns:w16sdtdh="http://schemas.microsoft.com/office/word/2020/wordml/sdtdatahash" xmlns:w16se="http://schemas.microsoft.com/office/word/2015/wordml/symex" xmlns:wpg="http://schemas.microsoft.com/office/word/2010/wordprocessingGroup" xmlns:wpi="http://schemas.microsoft.com/office/word/2010/wordprocessingInk" xmlns:wne="http://schemas.microsoft.com/office/word/2006/wordml" xmlns:wps="http://schemas.microsoft.com/office/word/2010/wordprocessingShape" mc:Ignorable="w14 w15 w16se w16cid w16 w16cex w16sdtdh w16du wp14">
   <w:footnote w:type="separator" w:id="-1">
     <w:p>
       <w:pPr>
@@ -2537,7 +2632,7 @@
 </file>
 
 <file path=word/numbering.xml><?xml version="1.0" encoding="utf-8"?>
-<w:numbering xmlns:wpc="http://schemas.microsoft.com/office/word/2010/wordprocessingCanvas" xmlns:cx="http://schemas.microsoft.com/office/drawing/2014/chartex" xmlns:cx1="http://schemas.microsoft.com/office/drawing/2015/9/8/chartex" xmlns:cx2="http://schemas.microsoft.com/office/drawing/2015/10/21/chartex" xmlns:cx3="http://schemas.microsoft.com/office/drawing/2016/5/9/chartex" xmlns:cx4="http://schemas.microsoft.com/office/drawing/2016/5/10/chartex" xmlns:cx5="http://schemas.microsoft.com/office/drawing/2016/5/11/chartex" xmlns:cx6="http://schemas.microsoft.com/office/drawing/2016/5/12/chartex" xmlns:cx7="http://schemas.microsoft.com/office/drawing/2016/5/13/chartex" xmlns:cx8="http://schemas.microsoft.com/office/drawing/2016/5/14/chartex" xmlns:mc="http://schemas.openxmlformats.org/markup-compatibility/2006" xmlns:aink="http://schemas.microsoft.com/office/drawing/2016/ink" xmlns:am3d="http://schemas.microsoft.com/office/drawing/2017/model3d" xmlns:o="urn:schemas-microsoft-com:office:office" xmlns:r="http://schemas.openxmlformats.org/officeDocument/2006/relationships" xmlns:m="http://schemas.openxmlformats.org/officeDocument/2006/math" xmlns:v="urn:schemas-microsoft-com:vml" xmlns:wp14="http://schemas.microsoft.com/office/word/2010/wordprocessingDrawing" xmlns:wp="http://schemas.openxmlformats.org/drawingml/2006/wordprocessingDrawing" xmlns:w10="urn:schemas-microsoft-com:office:word" xmlns:w="http://schemas.openxmlformats.org/wordprocessingml/2006/main" xmlns:w14="http://schemas.microsoft.com/office/word/2010/wordml" xmlns:w15="http://schemas.microsoft.com/office/word/2012/wordml" xmlns:w16cex="http://schemas.microsoft.com/office/word/2018/wordml/cex" xmlns:w16cid="http://schemas.microsoft.com/office/word/2016/wordml/cid" xmlns:w16="http://schemas.microsoft.com/office/word/2018/wordml" xmlns:w16se="http://schemas.microsoft.com/office/word/2015/wordml/symex" xmlns:wpg="http://schemas.microsoft.com/office/word/2010/wordprocessingGroup" xmlns:wpi="http://schemas.microsoft.com/office/word/2010/wordprocessingInk" xmlns:wne="http://schemas.microsoft.com/office/word/2006/wordml" xmlns:wps="http://schemas.microsoft.com/office/word/2010/wordprocessingShape" mc:Ignorable="w14 w15 w16se w16cid w16 w16cex wp14">
+<w:numbering xmlns:wpc="http://schemas.microsoft.com/office/word/2010/wordprocessingCanvas" xmlns:cx="http://schemas.microsoft.com/office/drawing/2014/chartex" xmlns:cx1="http://schemas.microsoft.com/office/drawing/2015/9/8/chartex" xmlns:cx2="http://schemas.microsoft.com/office/drawing/2015/10/21/chartex" xmlns:cx3="http://schemas.microsoft.com/office/drawing/2016/5/9/chartex" xmlns:cx4="http://schemas.microsoft.com/office/drawing/2016/5/10/chartex" xmlns:cx5="http://schemas.microsoft.com/office/drawing/2016/5/11/chartex" xmlns:cx6="http://schemas.microsoft.com/office/drawing/2016/5/12/chartex" xmlns:cx7="http://schemas.microsoft.com/office/drawing/2016/5/13/chartex" xmlns:cx8="http://schemas.microsoft.com/office/drawing/2016/5/14/chartex" xmlns:mc="http://schemas.openxmlformats.org/markup-compatibility/2006" xmlns:aink="http://schemas.microsoft.com/office/drawing/2016/ink" xmlns:am3d="http://schemas.microsoft.com/office/drawing/2017/model3d" xmlns:o="urn:schemas-microsoft-com:office:office" xmlns:oel="http://schemas.microsoft.com/office/2019/extlst" xmlns:r="http://schemas.openxmlformats.org/officeDocument/2006/relationships" xmlns:m="http://schemas.openxmlformats.org/officeDocument/2006/math" xmlns:v="urn:schemas-microsoft-com:vml" xmlns:wp14="http://schemas.microsoft.com/office/word/2010/wordprocessingDrawing" xmlns:wp="http://schemas.openxmlformats.org/drawingml/2006/wordprocessingDrawing" xmlns:w10="urn:schemas-microsoft-com:office:word" xmlns:w="http://schemas.openxmlformats.org/wordprocessingml/2006/main" xmlns:w14="http://schemas.microsoft.com/office/word/2010/wordml" xmlns:w15="http://schemas.microsoft.com/office/word/2012/wordml" xmlns:w16cex="http://schemas.microsoft.com/office/word/2018/wordml/cex" xmlns:w16cid="http://schemas.microsoft.com/office/word/2016/wordml/cid" xmlns:w16="http://schemas.microsoft.com/office/word/2018/wordml" xmlns:w16du="http://schemas.microsoft.com/office/word/2023/wordml/word16du" xmlns:w16sdtdh="http://schemas.microsoft.com/office/word/2020/wordml/sdtdatahash" xmlns:w16se="http://schemas.microsoft.com/office/word/2015/wordml/symex" xmlns:wpg="http://schemas.microsoft.com/office/word/2010/wordprocessingGroup" xmlns:wpi="http://schemas.microsoft.com/office/word/2010/wordprocessingInk" xmlns:wne="http://schemas.microsoft.com/office/word/2006/wordml" xmlns:wps="http://schemas.microsoft.com/office/word/2010/wordprocessingShape" mc:Ignorable="w14 w15 w16se w16cid w16 w16cex w16sdtdh w16du wp14">
   <w:abstractNum w:abstractNumId="0" w15:restartNumberingAfterBreak="0">
     <w:nsid w:val="FFFFFF7C"/>
     <w:multiLevelType w:val="singleLevel"/>
@@ -3659,77 +3754,77 @@
       </w:rPr>
     </w:lvl>
   </w:abstractNum>
-  <w:num w:numId="1">
+  <w:num w:numId="1" w16cid:durableId="345593570">
     <w:abstractNumId w:val="9"/>
   </w:num>
-  <w:num w:numId="2">
+  <w:num w:numId="2" w16cid:durableId="1482845190">
     <w:abstractNumId w:val="13"/>
   </w:num>
-  <w:num w:numId="3">
+  <w:num w:numId="3" w16cid:durableId="1628781196">
     <w:abstractNumId w:val="13"/>
   </w:num>
-  <w:num w:numId="4">
+  <w:num w:numId="4" w16cid:durableId="1071656718">
     <w:abstractNumId w:val="13"/>
   </w:num>
-  <w:num w:numId="5">
+  <w:num w:numId="5" w16cid:durableId="747925506">
     <w:abstractNumId w:val="13"/>
   </w:num>
-  <w:num w:numId="6">
+  <w:num w:numId="6" w16cid:durableId="1411923218">
     <w:abstractNumId w:val="8"/>
   </w:num>
-  <w:num w:numId="7">
+  <w:num w:numId="7" w16cid:durableId="1960183875">
     <w:abstractNumId w:val="18"/>
   </w:num>
-  <w:num w:numId="8">
+  <w:num w:numId="8" w16cid:durableId="214392049">
     <w:abstractNumId w:val="7"/>
   </w:num>
-  <w:num w:numId="9">
+  <w:num w:numId="9" w16cid:durableId="1999528049">
     <w:abstractNumId w:val="6"/>
   </w:num>
-  <w:num w:numId="10">
+  <w:num w:numId="10" w16cid:durableId="1356272771">
     <w:abstractNumId w:val="5"/>
   </w:num>
-  <w:num w:numId="11">
+  <w:num w:numId="11" w16cid:durableId="1717661247">
     <w:abstractNumId w:val="4"/>
   </w:num>
-  <w:num w:numId="12">
+  <w:num w:numId="12" w16cid:durableId="1726686511">
     <w:abstractNumId w:val="3"/>
   </w:num>
-  <w:num w:numId="13">
+  <w:num w:numId="13" w16cid:durableId="2107460153">
     <w:abstractNumId w:val="2"/>
   </w:num>
-  <w:num w:numId="14">
+  <w:num w:numId="14" w16cid:durableId="269119906">
     <w:abstractNumId w:val="1"/>
   </w:num>
-  <w:num w:numId="15">
+  <w:num w:numId="15" w16cid:durableId="212079961">
     <w:abstractNumId w:val="0"/>
   </w:num>
-  <w:num w:numId="16">
+  <w:num w:numId="16" w16cid:durableId="714155665">
     <w:abstractNumId w:val="15"/>
   </w:num>
-  <w:num w:numId="17">
+  <w:num w:numId="17" w16cid:durableId="1126780455">
     <w:abstractNumId w:val="14"/>
   </w:num>
-  <w:num w:numId="18">
+  <w:num w:numId="18" w16cid:durableId="343481740">
     <w:abstractNumId w:val="17"/>
   </w:num>
-  <w:num w:numId="19">
+  <w:num w:numId="19" w16cid:durableId="1349717358">
     <w:abstractNumId w:val="16"/>
   </w:num>
-  <w:num w:numId="20">
+  <w:num w:numId="20" w16cid:durableId="475487085">
     <w:abstractNumId w:val="12"/>
   </w:num>
-  <w:num w:numId="21">
+  <w:num w:numId="21" w16cid:durableId="1379744566">
     <w:abstractNumId w:val="10"/>
   </w:num>
-  <w:num w:numId="22">
+  <w:num w:numId="22" w16cid:durableId="1351222215">
     <w:abstractNumId w:val="11"/>
   </w:num>
 </w:numbering>
 </file>
 
 <file path=word/styles.xml><?xml version="1.0" encoding="utf-8"?>
-<w:styles xmlns:mc="http://schemas.openxmlformats.org/markup-compatibility/2006" xmlns:r="http://schemas.openxmlformats.org/officeDocument/2006/relationships" xmlns:w="http://schemas.openxmlformats.org/wordprocessingml/2006/main" xmlns:w14="http://schemas.microsoft.com/office/word/2010/wordml" xmlns:w15="http://schemas.microsoft.com/office/word/2012/wordml" xmlns:w16cex="http://schemas.microsoft.com/office/word/2018/wordml/cex" xmlns:w16cid="http://schemas.microsoft.com/office/word/2016/wordml/cid" xmlns:w16="http://schemas.microsoft.com/office/word/2018/wordml" xmlns:w16se="http://schemas.microsoft.com/office/word/2015/wordml/symex" mc:Ignorable="w14 w15 w16se w16cid w16 w16cex">
+<w:styles xmlns:mc="http://schemas.openxmlformats.org/markup-compatibility/2006" xmlns:r="http://schemas.openxmlformats.org/officeDocument/2006/relationships" xmlns:w="http://schemas.openxmlformats.org/wordprocessingml/2006/main" xmlns:w14="http://schemas.microsoft.com/office/word/2010/wordml" xmlns:w15="http://schemas.microsoft.com/office/word/2012/wordml" xmlns:w16cex="http://schemas.microsoft.com/office/word/2018/wordml/cex" xmlns:w16cid="http://schemas.microsoft.com/office/word/2016/wordml/cid" xmlns:w16="http://schemas.microsoft.com/office/word/2018/wordml" xmlns:w16du="http://schemas.microsoft.com/office/word/2023/wordml/word16du" xmlns:w16sdtdh="http://schemas.microsoft.com/office/word/2020/wordml/sdtdatahash" xmlns:w16se="http://schemas.microsoft.com/office/word/2015/wordml/symex" mc:Ignorable="w14 w15 w16se w16cid w16 w16cex w16sdtdh w16du">
   <w:docDefaults>
     <w:rPrDefault>
       <w:rPr>
@@ -3852,6 +3947,7 @@
     <w:lsdException w:name="HTML Sample" w:semiHidden="1" w:unhideWhenUsed="1"/>
     <w:lsdException w:name="HTML Typewriter" w:semiHidden="1" w:unhideWhenUsed="1"/>
     <w:lsdException w:name="HTML Variable" w:semiHidden="1" w:unhideWhenUsed="1"/>
+    <w:lsdException w:name="Normal Table" w:semiHidden="1" w:unhideWhenUsed="1"/>
     <w:lsdException w:name="annotation subject" w:semiHidden="1" w:unhideWhenUsed="1"/>
     <w:lsdException w:name="No List" w:semiHidden="1" w:unhideWhenUsed="1"/>
     <w:lsdException w:name="Outline List 1" w:semiHidden="1" w:unhideWhenUsed="1"/>
@@ -3894,8 +3990,11 @@
     <w:lsdException w:name="Table Contemporary" w:semiHidden="1" w:unhideWhenUsed="1"/>
     <w:lsdException w:name="Table Elegant" w:semiHidden="1" w:unhideWhenUsed="1"/>
     <w:lsdException w:name="Table Professional" w:semiHidden="1" w:unhideWhenUsed="1"/>
+    <w:lsdException w:name="Table Subtle 1" w:semiHidden="1" w:unhideWhenUsed="1"/>
     <w:lsdException w:name="Table Subtle 2" w:semiHidden="1" w:unhideWhenUsed="1"/>
     <w:lsdException w:name="Table Web 1" w:semiHidden="1" w:unhideWhenUsed="1"/>
+    <w:lsdException w:name="Table Web 2" w:semiHidden="1" w:unhideWhenUsed="1"/>
+    <w:lsdException w:name="Table Web 3" w:semiHidden="1" w:unhideWhenUsed="1"/>
     <w:lsdException w:name="Balloon Text" w:semiHidden="1" w:unhideWhenUsed="1"/>
     <w:lsdException w:name="Table Grid" w:uiPriority="39"/>
     <w:lsdException w:name="Table Theme" w:semiHidden="1" w:unhideWhenUsed="1"/>
@@ -5398,40 +5497,6 @@
 </file>
 
 <file path=customXml/item1.xml><?xml version="1.0" encoding="utf-8"?>
-<b:Sources xmlns:b="http://schemas.openxmlformats.org/officeDocument/2006/bibliography" xmlns="http://schemas.openxmlformats.org/officeDocument/2006/bibliography" SelectedStyle="\apasixtheditionofficeonline.xsl" StyleName="APA" Version="6"/>
-</file>
-
-<file path=customXml/item2.xml><?xml version="1.0" encoding="utf-8"?>
-<p:properties xmlns:p="http://schemas.microsoft.com/office/2006/metadata/properties" xmlns:xsi="http://www.w3.org/2001/XMLSchema-instance" xmlns:pc="http://schemas.microsoft.com/office/infopath/2007/PartnerControls">
-  <documentManagement>
-    <_dlc_DocId xmlns="498267d4-2a5a-4c72-99d3-cf7236a95ce8">CTQFD2CFPMXN-979-676</_dlc_DocId>
-    <_dlc_DocIdUrl xmlns="498267d4-2a5a-4c72-99d3-cf7236a95ce8">
-      <Url>https://msft.spoppe.com/teams/cpub/teams/Consumer/templates/_layouts/15/DocIdRedir.aspx?ID=CTQFD2CFPMXN-979-676</Url>
-      <Description>CTQFD2CFPMXN-979-676</Description>
-    </_dlc_DocIdUrl>
-    <SharedWithDetails xmlns="498267d4-2a5a-4c72-99d3-cf7236a95ce8">{}</SharedWithDetails>
-    <SharedWithUsers xmlns="498267d4-2a5a-4c72-99d3-cf7236a95ce8">
-      <UserInfo>
-        <DisplayName/>
-        <AccountId xsi:nil="true"/>
-        <AccountType/>
-      </UserInfo>
-    </SharedWithUsers>
-    <SharingHintHash xmlns="498267d4-2a5a-4c72-99d3-cf7236a95ce8">1245024977</SharingHintHash>
-  </documentManagement>
-</p:properties>
-</file>
-
-<file path=customXml/item3.xml><?xml version="1.0" encoding="utf-8"?>
-<?mso-contentType ?>
-<FormTemplates xmlns="http://schemas.microsoft.com/sharepoint/v3/contenttype/forms">
-  <Display>DocumentLibraryForm</Display>
-  <Edit>DocumentLibraryForm</Edit>
-  <New>DocumentLibraryForm</New>
-</FormTemplates>
-</file>
-
-<file path=customXml/item4.xml><?xml version="1.0" encoding="utf-8"?>
 <?mso-contentType ?>
 <spe:Receivers xmlns:spe="http://schemas.microsoft.com/sharepoint/events">
   <Receiver>
@@ -5479,6 +5544,40 @@
     <Filter/>
   </Receiver>
 </spe:Receivers>
+</file>
+
+<file path=customXml/item2.xml><?xml version="1.0" encoding="utf-8"?>
+<?mso-contentType ?>
+<FormTemplates xmlns="http://schemas.microsoft.com/sharepoint/v3/contenttype/forms">
+  <Display>DocumentLibraryForm</Display>
+  <Edit>DocumentLibraryForm</Edit>
+  <New>DocumentLibraryForm</New>
+</FormTemplates>
+</file>
+
+<file path=customXml/item3.xml><?xml version="1.0" encoding="utf-8"?>
+<p:properties xmlns:p="http://schemas.microsoft.com/office/2006/metadata/properties" xmlns:xsi="http://www.w3.org/2001/XMLSchema-instance" xmlns:pc="http://schemas.microsoft.com/office/infopath/2007/PartnerControls">
+  <documentManagement>
+    <_dlc_DocId xmlns="498267d4-2a5a-4c72-99d3-cf7236a95ce8">CTQFD2CFPMXN-979-676</_dlc_DocId>
+    <_dlc_DocIdUrl xmlns="498267d4-2a5a-4c72-99d3-cf7236a95ce8">
+      <Url>https://msft.spoppe.com/teams/cpub/teams/Consumer/templates/_layouts/15/DocIdRedir.aspx?ID=CTQFD2CFPMXN-979-676</Url>
+      <Description>CTQFD2CFPMXN-979-676</Description>
+    </_dlc_DocIdUrl>
+    <SharedWithDetails xmlns="498267d4-2a5a-4c72-99d3-cf7236a95ce8">{}</SharedWithDetails>
+    <SharedWithUsers xmlns="498267d4-2a5a-4c72-99d3-cf7236a95ce8">
+      <UserInfo>
+        <DisplayName/>
+        <AccountId xsi:nil="true"/>
+        <AccountType/>
+      </UserInfo>
+    </SharedWithUsers>
+    <SharingHintHash xmlns="498267d4-2a5a-4c72-99d3-cf7236a95ce8">1245024977</SharingHintHash>
+  </documentManagement>
+</p:properties>
+</file>
+
+<file path=customXml/item4.xml><?xml version="1.0" encoding="utf-8"?>
+<b:Sources xmlns:b="http://schemas.openxmlformats.org/officeDocument/2006/bibliography" xmlns="http://schemas.openxmlformats.org/officeDocument/2006/bibliography" SelectedStyle="\apasixtheditionofficeonline.xsl" StyleName="APA" Version="6"/>
 </file>
 
 <file path=customXml/item5.xml><?xml version="1.0" encoding="utf-8"?>
@@ -5661,14 +5760,22 @@
 </file>
 
 <file path=customXml/itemProps1.xml><?xml version="1.0" encoding="utf-8"?>
-<ds:datastoreItem xmlns:ds="http://schemas.openxmlformats.org/officeDocument/2006/customXml" ds:itemID="{9A131541-2DE1-47E4-B02C-C56562F5FA5C}">
+<ds:datastoreItem xmlns:ds="http://schemas.openxmlformats.org/officeDocument/2006/customXml" ds:itemID="{D7FA49B8-B6EE-4B3F-B22F-E9F8C6A00940}">
   <ds:schemaRefs>
-    <ds:schemaRef ds:uri="http://schemas.openxmlformats.org/officeDocument/2006/bibliography"/>
+    <ds:schemaRef ds:uri="http://schemas.microsoft.com/sharepoint/events"/>
   </ds:schemaRefs>
 </ds:datastoreItem>
 </file>
 
 <file path=customXml/itemProps2.xml><?xml version="1.0" encoding="utf-8"?>
+<ds:datastoreItem xmlns:ds="http://schemas.openxmlformats.org/officeDocument/2006/customXml" ds:itemID="{B79E6113-9D61-48C6-AB23-FE0124366565}">
+  <ds:schemaRefs>
+    <ds:schemaRef ds:uri="http://schemas.microsoft.com/sharepoint/v3/contenttype/forms"/>
+  </ds:schemaRefs>
+</ds:datastoreItem>
+</file>
+
+<file path=customXml/itemProps3.xml><?xml version="1.0" encoding="utf-8"?>
 <ds:datastoreItem xmlns:ds="http://schemas.openxmlformats.org/officeDocument/2006/customXml" ds:itemID="{4A3CED26-0910-4819-874B-D8E2CCD421FE}">
   <ds:schemaRefs>
     <ds:schemaRef ds:uri="http://schemas.microsoft.com/office/2006/metadata/properties"/>
@@ -5678,18 +5785,10 @@
 </ds:datastoreItem>
 </file>
 
-<file path=customXml/itemProps3.xml><?xml version="1.0" encoding="utf-8"?>
-<ds:datastoreItem xmlns:ds="http://schemas.openxmlformats.org/officeDocument/2006/customXml" ds:itemID="{B79E6113-9D61-48C6-AB23-FE0124366565}">
+<file path=customXml/itemProps4.xml><?xml version="1.0" encoding="utf-8"?>
+<ds:datastoreItem xmlns:ds="http://schemas.openxmlformats.org/officeDocument/2006/customXml" ds:itemID="{9A131541-2DE1-47E4-B02C-C56562F5FA5C}">
   <ds:schemaRefs>
-    <ds:schemaRef ds:uri="http://schemas.microsoft.com/sharepoint/v3/contenttype/forms"/>
-  </ds:schemaRefs>
-</ds:datastoreItem>
-</file>
-
-<file path=customXml/itemProps4.xml><?xml version="1.0" encoding="utf-8"?>
-<ds:datastoreItem xmlns:ds="http://schemas.openxmlformats.org/officeDocument/2006/customXml" ds:itemID="{D7FA49B8-B6EE-4B3F-B22F-E9F8C6A00940}">
-  <ds:schemaRefs>
-    <ds:schemaRef ds:uri="http://schemas.microsoft.com/sharepoint/events"/>
+    <ds:schemaRef ds:uri="http://schemas.openxmlformats.org/officeDocument/2006/bibliography"/>
   </ds:schemaRefs>
 </ds:datastoreItem>
 </file>

</xml_diff>